<commit_message>
Pushing final state of work to Github
</commit_message>
<xml_diff>
--- a/Worksheets and Lectures/Week08/Worksheet 8.docx
+++ b/Worksheets and Lectures/Week08/Worksheet 8.docx
@@ -79,7 +79,37 @@
       </w:r>
       <w:proofErr w:type="gramEnd"/>
       <w:r>
-        <w:t xml:space="preserve"> and value calculated.</w:t>
+        <w:t xml:space="preserve"> and value </w:t>
+      </w:r>
+      <w:r>
+        <w:t>calculate</w:t>
+      </w:r>
+      <w:r>
+        <w:t>.</w:t>
+      </w:r>
+    </w:p>
+    <w:p>
+      <w:pPr>
+        <w:pStyle w:val="ListParagraph"/>
+        <w:numPr>
+          <w:ilvl w:val="2"/>
+          <w:numId w:val="15"/>
+        </w:numPr>
+      </w:pPr>
+      <w:r>
+        <w:t>Input: x = 3.4, y = 4.8, z = 5.6</w:t>
+      </w:r>
+    </w:p>
+    <w:p>
+      <w:pPr>
+        <w:pStyle w:val="ListParagraph"/>
+        <w:numPr>
+          <w:ilvl w:val="2"/>
+          <w:numId w:val="15"/>
+        </w:numPr>
+      </w:pPr>
+      <w:r>
+        <w:t>Expected Output = “(3.40, 4.80, 5.60)”</w:t>
       </w:r>
     </w:p>
     <w:p/>
@@ -103,7 +133,10 @@
         </w:numPr>
       </w:pPr>
       <w:r>
-        <w:t>2 paths:</w:t>
+        <w:t xml:space="preserve">3 </w:t>
+      </w:r>
+      <w:r>
+        <w:t>paths:</w:t>
       </w:r>
     </w:p>
     <w:p>
@@ -124,7 +157,22 @@
         <w:t>not</w:t>
       </w:r>
       <w:r>
-        <w:t xml:space="preserve"> entered.</w:t>
+        <w:t xml:space="preserve"> entered</w:t>
+      </w:r>
+      <w:r>
+        <w:t>.</w:t>
+      </w:r>
+    </w:p>
+    <w:p>
+      <w:pPr>
+        <w:pStyle w:val="ListParagraph"/>
+        <w:numPr>
+          <w:ilvl w:val="1"/>
+          <w:numId w:val="15"/>
+        </w:numPr>
+      </w:pPr>
+      <w:r>
+        <w:t>The while loop is entered.</w:t>
       </w:r>
     </w:p>
     <w:p>
@@ -1800,7 +1848,7 @@
         <w:rFonts w:ascii="Courier New" w:hAnsi="Courier New" w:cs="Courier New" w:hint="default"/>
       </w:rPr>
     </w:lvl>
-    <w:lvl w:ilvl="2" w:tplc="08090005" w:tentative="1">
+    <w:lvl w:ilvl="2" w:tplc="08090005">
       <w:start w:val="1"/>
       <w:numFmt w:val="bullet"/>
       <w:lvlText w:val=""/>

</xml_diff>